<commit_message>
First commit of pmach.c translation
1. Minor documentation error.

2. In pint/rbf, moved the eof check to within the loop so that all bytes are
checked for eof. There are probably a lot more errors like that.

3. In pint/rsb, removed the requirement that the file must not be closed. This
actually made sense in ISO7185, but not in Pascaline, because the file can
preexist. I did a rules check and didn't find this requirement, but that may
need to be tied to a ISO7185 flag.

4. in pmach, removed begincode declaration. This system is no longer used.

5. In pmach:reads(), created local variable c.

6. First check-in of pmach.c, which is a translation of pmach.pas. This is
preliminary, and does not compile nor work.
</commit_message>
<xml_diff>
--- a/doc/the_p6_compiler.docx
+++ b/doc/the_p6_compiler.docx
@@ -36916,12 +36916,7 @@
         <w:t>globals</w:t>
       </w:r>
       <w:r>
-        <w:t xml:space="preserve"> area with offset off. Th</w:t>
-      </w:r>
-      <w:bookmarkStart w:id="389" w:name="_GoBack"/>
-      <w:bookmarkEnd w:id="389"/>
-      <w:r>
-        <w:t>is instruction is used to index globals. The address is placed on stack top.</w:t>
+        <w:t xml:space="preserve"> area with offset off. This instruction is used to index globals. The address is placed on stack top.</w:t>
       </w:r>
     </w:p>
     <w:p>
@@ -41951,11 +41946,11 @@
       <w:pPr>
         <w:pStyle w:val="Heading2"/>
       </w:pPr>
-      <w:bookmarkStart w:id="390" w:name="_Toc397026352"/>
+      <w:bookmarkStart w:id="389" w:name="_Toc397026352"/>
       <w:r>
         <w:t>System calls</w:t>
       </w:r>
-      <w:bookmarkEnd w:id="390"/>
+      <w:bookmarkEnd w:id="389"/>
     </w:p>
     <w:p>
       <w:r>
@@ -43299,7 +43294,12 @@
     </w:p>
     <w:p>
       <w:r>
-        <w:t>Get file buffer text. Expects the address of a file variable on stack. If the file buffer is empty, a runtime error results. Otherwise, writes the contents of the file buffer variable to the file.</w:t>
+        <w:t>Put</w:t>
+      </w:r>
+      <w:bookmarkStart w:id="390" w:name="_GoBack"/>
+      <w:bookmarkEnd w:id="390"/>
+      <w:r>
+        <w:t xml:space="preserve"> file buffer text. Expects the address of a file variable on stack. If the file buffer is empty, a runtime error results. Otherwise, writes the contents of the file buffer variable to the file.</w:t>
       </w:r>
       <w:r>
         <w:t xml:space="preserve"> The file address is discarded.</w:t>
@@ -52802,7 +52802,7 @@
               <w:noProof/>
               <w:color w:val="FFFFFF" w:themeColor="background1"/>
             </w:rPr>
-            <w:t>60</w:t>
+            <w:t>70</w:t>
           </w:r>
           <w:r>
             <w:rPr>
@@ -52889,7 +52889,7 @@
               <w:noProof/>
               <w:color w:val="FFFFFF" w:themeColor="background1"/>
             </w:rPr>
-            <w:t>59</w:t>
+            <w:t>69</w:t>
           </w:r>
           <w:r>
             <w:rPr>
@@ -62745,7 +62745,7 @@
 </file>
 
 <file path=customXml/itemProps2.xml><?xml version="1.0" encoding="utf-8"?>
-<ds:datastoreItem xmlns:ds="http://schemas.openxmlformats.org/officeDocument/2006/customXml" ds:itemID="{C41CC0EB-857D-44EE-881D-8893F53BA427}">
+<ds:datastoreItem xmlns:ds="http://schemas.openxmlformats.org/officeDocument/2006/customXml" ds:itemID="{8FE96737-0B88-44E5-A9F8-5DD303EED6CD}">
   <ds:schemaRefs>
     <ds:schemaRef ds:uri="http://schemas.openxmlformats.org/officeDocument/2006/bibliography"/>
   </ds:schemaRefs>

</xml_diff>

<commit_message>
Commited front end part of fixed declarations.
Removed extraneous debug statement.

Update documentation.

Added "help" target to 32 bit gpc makefile, need to add this to 64 bit as well.

New regression.

Removed commented out 32 bit default, there should be a default here.

1. Added 16 bit mode definitions and documentation.

2. Add new fatal errors.

3. Added fixed id class definition.

4. Added new errors for fixed declarations.

5. Added the ability to form constant sets in constfactor(). Note that although
this can be used anywhere, the only practical use of constant sets is in a fixed
declaration.

6. Added fixed declaration routine fixeddeclaration(). This parses fixed
declarations using constexpr() and outputs a series of pseudo-instructions to
lay out the fixed in the backend.

7. Added call to fixeddeclaration() in declare().

8. Added '[' to constant begin symbols for constant sets.

9. Added 'fixed' to block begin symbols.

Added 16 bit mode definitions and documentation.
</commit_message>
<xml_diff>
--- a/doc/the_p6_compiler.docx
+++ b/doc/the_p6_compiler.docx
@@ -13329,12 +13329,12 @@
       <w:pPr>
         <w:pStyle w:val="Heading1"/>
       </w:pPr>
-      <w:bookmarkStart w:id="0" w:name="_Toc320481114"/>
-      <w:bookmarkStart w:id="1" w:name="_Ref371924699"/>
-      <w:bookmarkStart w:id="2" w:name="_Ref371924702"/>
-      <w:bookmarkStart w:id="3" w:name="_Ref371924703"/>
-      <w:bookmarkStart w:id="4" w:name="_Ref371924773"/>
-      <w:bookmarkStart w:id="5" w:name="_Toc528309082"/>
+      <w:bookmarkStart w:id="0" w:name="_Toc528309082"/>
+      <w:bookmarkStart w:id="1" w:name="_Toc320481114"/>
+      <w:bookmarkStart w:id="2" w:name="_Ref371924699"/>
+      <w:bookmarkStart w:id="3" w:name="_Ref371924702"/>
+      <w:bookmarkStart w:id="4" w:name="_Ref371924703"/>
+      <w:bookmarkStart w:id="5" w:name="_Ref371924773"/>
       <w:r>
         <w:lastRenderedPageBreak/>
         <w:t>Overview of Pascal-P</w:t>
@@ -13342,7 +13342,7 @@
       <w:r>
         <w:t>6</w:t>
       </w:r>
-      <w:bookmarkEnd w:id="5"/>
+      <w:bookmarkEnd w:id="0"/>
     </w:p>
     <w:p>
       <w:r>
@@ -13412,8 +13412,17 @@
           <w:sz w:val="16"/>
           <w:szCs w:val="16"/>
         </w:rPr>
-        <w:t xml:space="preserve">Copyright (c) </w:t>
-      </w:r>
+        <w:t>Copyright (c) 1996, 2018, Scott A. Franco</w:t>
+      </w:r>
+    </w:p>
+    <w:p>
+      <w:pPr>
+        <w:rPr>
+          <w:rFonts w:ascii="Consolas" w:hAnsi="Consolas" w:cs="Consolas"/>
+          <w:sz w:val="16"/>
+          <w:szCs w:val="16"/>
+        </w:rPr>
+      </w:pPr>
       <w:r>
         <w:rPr>
           <w:rFonts w:ascii="Consolas" w:hAnsi="Consolas" w:cs="Consolas"/>
@@ -13421,34 +13430,7 @@
           <w:sz w:val="16"/>
           <w:szCs w:val="16"/>
         </w:rPr>
-        <w:t>1996, 2018, Scott A. Franco</w:t>
-      </w:r>
-    </w:p>
-    <w:p>
-      <w:pPr>
-        <w:rPr>
-          <w:rFonts w:ascii="Consolas" w:hAnsi="Consolas" w:cs="Consolas"/>
-          <w:sz w:val="16"/>
-          <w:szCs w:val="16"/>
-        </w:rPr>
-      </w:pPr>
-      <w:r>
-        <w:rPr>
-          <w:rFonts w:ascii="Consolas" w:hAnsi="Consolas" w:cs="Consolas"/>
-          <w:color w:val="000000"/>
-          <w:sz w:val="16"/>
-          <w:szCs w:val="16"/>
-        </w:rPr>
-        <w:t>All rights res</w:t>
-      </w:r>
-      <w:r>
-        <w:rPr>
-          <w:rFonts w:ascii="Consolas" w:hAnsi="Consolas" w:cs="Consolas"/>
-          <w:color w:val="000000"/>
-          <w:sz w:val="16"/>
-          <w:szCs w:val="16"/>
-        </w:rPr>
-        <w:t>erved.</w:t>
+        <w:t>All rights reserved.</w:t>
       </w:r>
     </w:p>
     <w:p>
@@ -13543,8 +13525,17 @@
           <w:sz w:val="16"/>
           <w:szCs w:val="16"/>
         </w:rPr>
-        <w:t xml:space="preserve">modification, are permitted provided that the </w:t>
-      </w:r>
+        <w:t>modification, are permitted provided that the following conditions are met:</w:t>
+      </w:r>
+    </w:p>
+    <w:p>
+      <w:pPr>
+        <w:rPr>
+          <w:rFonts w:ascii="Consolas" w:hAnsi="Consolas" w:cs="Consolas"/>
+          <w:sz w:val="16"/>
+          <w:szCs w:val="16"/>
+        </w:rPr>
+      </w:pPr>
       <w:r>
         <w:rPr>
           <w:rFonts w:ascii="Consolas" w:hAnsi="Consolas" w:cs="Consolas"/>
@@ -13552,34 +13543,7 @@
           <w:sz w:val="16"/>
           <w:szCs w:val="16"/>
         </w:rPr>
-        <w:t>following conditions are met:</w:t>
-      </w:r>
-    </w:p>
-    <w:p>
-      <w:pPr>
-        <w:rPr>
-          <w:rFonts w:ascii="Consolas" w:hAnsi="Consolas" w:cs="Consolas"/>
-          <w:sz w:val="16"/>
-          <w:szCs w:val="16"/>
-        </w:rPr>
-      </w:pPr>
-      <w:r>
-        <w:rPr>
-          <w:rFonts w:ascii="Consolas" w:hAnsi="Consolas" w:cs="Consolas"/>
-          <w:color w:val="000000"/>
-          <w:sz w:val="16"/>
-          <w:szCs w:val="16"/>
-        </w:rPr>
-        <w:t xml:space="preserve">1. Redistributions of source code must retain </w:t>
-      </w:r>
-      <w:r>
-        <w:rPr>
-          <w:rFonts w:ascii="Consolas" w:hAnsi="Consolas" w:cs="Consolas"/>
-          <w:color w:val="000000"/>
-          <w:sz w:val="16"/>
-          <w:szCs w:val="16"/>
-        </w:rPr>
-        <w:t>the above copyright notice,</w:t>
+        <w:t>1. Redistributions of source code must retain the above copyright notice,</w:t>
       </w:r>
       <w:r>
         <w:rPr>
@@ -13628,8 +13592,17 @@
           <w:sz w:val="16"/>
           <w:szCs w:val="16"/>
         </w:rPr>
-        <w:t xml:space="preserve"> the following d</w:t>
-      </w:r>
+        <w:t xml:space="preserve"> the following disclaimer. </w:t>
+      </w:r>
+    </w:p>
+    <w:p>
+      <w:pPr>
+        <w:rPr>
+          <w:rFonts w:ascii="Consolas" w:hAnsi="Consolas" w:cs="Consolas"/>
+          <w:sz w:val="16"/>
+          <w:szCs w:val="16"/>
+        </w:rPr>
+      </w:pPr>
       <w:r>
         <w:rPr>
           <w:rFonts w:ascii="Consolas" w:hAnsi="Consolas" w:cs="Consolas"/>
@@ -13637,43 +13610,7 @@
           <w:sz w:val="16"/>
           <w:szCs w:val="16"/>
         </w:rPr>
-        <w:t xml:space="preserve">isclaimer. </w:t>
-      </w:r>
-    </w:p>
-    <w:p>
-      <w:pPr>
-        <w:rPr>
-          <w:rFonts w:ascii="Consolas" w:hAnsi="Consolas" w:cs="Consolas"/>
-          <w:sz w:val="16"/>
-          <w:szCs w:val="16"/>
-        </w:rPr>
-      </w:pPr>
-      <w:r>
-        <w:rPr>
-          <w:rFonts w:ascii="Consolas" w:hAnsi="Consolas" w:cs="Consolas"/>
-          <w:color w:val="000000"/>
-          <w:sz w:val="16"/>
-          <w:szCs w:val="16"/>
-        </w:rPr>
-        <w:t>2. Redistributions in binary form must reprodu</w:t>
-      </w:r>
-      <w:r>
-        <w:rPr>
-          <w:rFonts w:ascii="Consolas" w:hAnsi="Consolas" w:cs="Consolas"/>
-          <w:color w:val="000000"/>
-          <w:sz w:val="16"/>
-          <w:szCs w:val="16"/>
-        </w:rPr>
-        <w:t>ce the above copyright</w:t>
-      </w:r>
-      <w:r>
-        <w:rPr>
-          <w:rFonts w:ascii="Consolas" w:hAnsi="Consolas" w:cs="Consolas"/>
-          <w:color w:val="000000"/>
-          <w:sz w:val="16"/>
-          <w:szCs w:val="16"/>
-        </w:rPr>
-        <w:t xml:space="preserve"> notice, </w:t>
+        <w:t xml:space="preserve">2. Redistributions in binary form must reproduce the above copyright notice, </w:t>
       </w:r>
       <w:r>
         <w:rPr>
@@ -13713,16 +13650,7 @@
           <w:sz w:val="16"/>
           <w:szCs w:val="16"/>
         </w:rPr>
-        <w:t xml:space="preserve"> the fol</w:t>
-      </w:r>
-      <w:r>
-        <w:rPr>
-          <w:rFonts w:ascii="Consolas" w:hAnsi="Consolas" w:cs="Consolas"/>
-          <w:color w:val="000000"/>
-          <w:sz w:val="16"/>
-          <w:szCs w:val="16"/>
-        </w:rPr>
-        <w:t>lowing disclaimer in the</w:t>
+        <w:t xml:space="preserve"> the following disclaimer in the</w:t>
       </w:r>
       <w:r>
         <w:rPr>
@@ -13780,16 +13708,7 @@
           <w:sz w:val="16"/>
           <w:szCs w:val="16"/>
         </w:rPr>
-        <w:t xml:space="preserve"> other materials provid</w:t>
-      </w:r>
-      <w:r>
-        <w:rPr>
-          <w:rFonts w:ascii="Consolas" w:hAnsi="Consolas" w:cs="Consolas"/>
-          <w:color w:val="000000"/>
-          <w:sz w:val="16"/>
-          <w:szCs w:val="16"/>
-        </w:rPr>
-        <w:t>ed with the distribution.</w:t>
+        <w:t xml:space="preserve"> other materials provided with the distribution.</w:t>
       </w:r>
     </w:p>
     <w:p>
@@ -13834,16 +13753,7 @@
           <w:sz w:val="16"/>
           <w:szCs w:val="16"/>
         </w:rPr>
-        <w:t>AND ANY EXPRESS OR IMPLIED WARRANTIES, INCLUDI</w:t>
-      </w:r>
-      <w:r>
-        <w:rPr>
-          <w:rFonts w:ascii="Consolas" w:hAnsi="Consolas" w:cs="Consolas"/>
-          <w:color w:val="000000"/>
-          <w:sz w:val="16"/>
-          <w:szCs w:val="16"/>
-        </w:rPr>
-        <w:t>NG, BUT NOT LIMITED TO, THE</w:t>
+        <w:t>AND ANY EXPRESS OR IMPLIED WARRANTIES, INCLUDING, BUT NOT LIMITED TO, THE</w:t>
       </w:r>
       <w:r>
         <w:rPr>
@@ -13861,16 +13771,7 @@
           <w:sz w:val="16"/>
           <w:szCs w:val="16"/>
         </w:rPr>
-        <w:t xml:space="preserve">IMPLIED WARRANTIES OF MERCHANTABILITY AND FITNESS </w:t>
-      </w:r>
-      <w:r>
-        <w:rPr>
-          <w:rFonts w:ascii="Consolas" w:hAnsi="Consolas" w:cs="Consolas"/>
-          <w:color w:val="000000"/>
-          <w:sz w:val="16"/>
-          <w:szCs w:val="16"/>
-        </w:rPr>
-        <w:t>FOR A PARTICULAR PURPOSE</w:t>
+        <w:t>IMPLIED WARRANTIES OF MERCHANTABILITY AND FITNESS FOR A PARTICULAR PURPOSE</w:t>
       </w:r>
       <w:r>
         <w:rPr>
@@ -13888,16 +13789,7 @@
           <w:sz w:val="16"/>
           <w:szCs w:val="16"/>
         </w:rPr>
-        <w:t>ARE DISCLAIMED. IN NO EVENT SHALL THE COPYRIGH</w:t>
-      </w:r>
-      <w:r>
-        <w:rPr>
-          <w:rFonts w:ascii="Consolas" w:hAnsi="Consolas" w:cs="Consolas"/>
-          <w:color w:val="000000"/>
-          <w:sz w:val="16"/>
-          <w:szCs w:val="16"/>
-        </w:rPr>
-        <w:t>T OWNER OR CONTRIBUTORS BE</w:t>
+        <w:t>ARE DISCLAIMED. IN NO EVENT SHALL THE COPYRIGHT OWNER OR CONTRIBUTORS BE</w:t>
       </w:r>
       <w:r>
         <w:rPr>
@@ -13915,16 +13807,7 @@
           <w:sz w:val="16"/>
           <w:szCs w:val="16"/>
         </w:rPr>
-        <w:t>LIABLE FOR ANY DIRECT, INDIRECT, INCIDENTAL, S</w:t>
-      </w:r>
-      <w:r>
-        <w:rPr>
-          <w:rFonts w:ascii="Consolas" w:hAnsi="Consolas" w:cs="Consolas"/>
-          <w:color w:val="000000"/>
-          <w:sz w:val="16"/>
-          <w:szCs w:val="16"/>
-        </w:rPr>
-        <w:t>PECIAL, EXEMPLARY, OR</w:t>
+        <w:t>LIABLE FOR ANY DIRECT, INDIRECT, INCIDENTAL, SPECIAL, EXEMPLARY, OR</w:t>
       </w:r>
       <w:r>
         <w:rPr>
@@ -13942,16 +13825,7 @@
           <w:sz w:val="16"/>
           <w:szCs w:val="16"/>
         </w:rPr>
-        <w:t>CONSEQUENTIAL DAMAGES (INCLUDING, BUT NOT LIMI</w:t>
-      </w:r>
-      <w:r>
-        <w:rPr>
-          <w:rFonts w:ascii="Consolas" w:hAnsi="Consolas" w:cs="Consolas"/>
-          <w:color w:val="000000"/>
-          <w:sz w:val="16"/>
-          <w:szCs w:val="16"/>
-        </w:rPr>
-        <w:t>TED TO, PROCUREMENT OF</w:t>
+        <w:t>CONSEQUENTIAL DAMAGES (INCLUDING, BUT NOT LIMITED TO, PROCUREMENT OF</w:t>
       </w:r>
       <w:r>
         <w:rPr>
@@ -13969,8 +13843,17 @@
           <w:sz w:val="16"/>
           <w:szCs w:val="16"/>
         </w:rPr>
-        <w:t>SUBSTITUTE GOODS OR SERVICES; LOSS OF USE, DAT</w:t>
-      </w:r>
+        <w:t>SUBSTITUTE GOODS OR SERVICES; LOSS OF USE, DATA, OR PROFITS; OR BUSINESS</w:t>
+      </w:r>
+    </w:p>
+    <w:p>
+      <w:pPr>
+        <w:rPr>
+          <w:rFonts w:ascii="Consolas" w:hAnsi="Consolas" w:cs="Consolas"/>
+          <w:sz w:val="16"/>
+          <w:szCs w:val="16"/>
+        </w:rPr>
+      </w:pPr>
       <w:r>
         <w:rPr>
           <w:rFonts w:ascii="Consolas" w:hAnsi="Consolas" w:cs="Consolas"/>
@@ -13978,34 +13861,7 @@
           <w:sz w:val="16"/>
           <w:szCs w:val="16"/>
         </w:rPr>
-        <w:t>A, OR PROFITS; OR BUSINESS</w:t>
-      </w:r>
-    </w:p>
-    <w:p>
-      <w:pPr>
-        <w:rPr>
-          <w:rFonts w:ascii="Consolas" w:hAnsi="Consolas" w:cs="Consolas"/>
-          <w:sz w:val="16"/>
-          <w:szCs w:val="16"/>
-        </w:rPr>
-      </w:pPr>
-      <w:r>
-        <w:rPr>
-          <w:rFonts w:ascii="Consolas" w:hAnsi="Consolas" w:cs="Consolas"/>
-          <w:color w:val="000000"/>
-          <w:sz w:val="16"/>
-          <w:szCs w:val="16"/>
-        </w:rPr>
-        <w:t>INTERRUPTION) HOWEVER CAUSED AND ON ANY THEORY</w:t>
-      </w:r>
-      <w:r>
-        <w:rPr>
-          <w:rFonts w:ascii="Consolas" w:hAnsi="Consolas" w:cs="Consolas"/>
-          <w:color w:val="000000"/>
-          <w:sz w:val="16"/>
-          <w:szCs w:val="16"/>
-        </w:rPr>
-        <w:t xml:space="preserve"> OF LIABILITY, WHETHER IN</w:t>
+        <w:t>INTERRUPTION) HOWEVER CAUSED AND ON ANY THEORY OF LIABILITY, WHETHER IN</w:t>
       </w:r>
       <w:r>
         <w:rPr>
@@ -14023,16 +13879,7 @@
           <w:sz w:val="16"/>
           <w:szCs w:val="16"/>
         </w:rPr>
-        <w:t>CONTRACT, STRICT LIABILITY, OR TORT (INCLUDING</w:t>
-      </w:r>
-      <w:r>
-        <w:rPr>
-          <w:rFonts w:ascii="Consolas" w:hAnsi="Consolas" w:cs="Consolas"/>
-          <w:color w:val="000000"/>
-          <w:sz w:val="16"/>
-          <w:szCs w:val="16"/>
-        </w:rPr>
-        <w:t xml:space="preserve"> NEGLIGENCE OR OTHERWISE)</w:t>
+        <w:t>CONTRACT, STRICT LIABILITY, OR TORT (INCLUDING NEGLIGENCE OR OTHERWISE)</w:t>
       </w:r>
       <w:r>
         <w:rPr>
@@ -14050,16 +13897,7 @@
           <w:sz w:val="16"/>
           <w:szCs w:val="16"/>
         </w:rPr>
-        <w:t>ARISING IN ANY WAY OUT OF THE USE OF THIS SOFT</w:t>
-      </w:r>
-      <w:r>
-        <w:rPr>
-          <w:rFonts w:ascii="Consolas" w:hAnsi="Consolas" w:cs="Consolas"/>
-          <w:color w:val="000000"/>
-          <w:sz w:val="16"/>
-          <w:szCs w:val="16"/>
-        </w:rPr>
-        <w:t>WARE, EVEN IF ADVISED OF THE</w:t>
+        <w:t>ARISING IN ANY WAY OUT OF THE USE OF THIS SOFTWARE, EVEN IF ADVISED OF THE</w:t>
       </w:r>
       <w:r>
         <w:rPr>
@@ -14077,16 +13915,7 @@
           <w:sz w:val="16"/>
           <w:szCs w:val="16"/>
         </w:rPr>
-        <w:t>POSSIBILITY OF</w:t>
-      </w:r>
-      <w:r>
-        <w:rPr>
-          <w:rFonts w:ascii="Consolas" w:hAnsi="Consolas" w:cs="Consolas"/>
-          <w:color w:val="000000"/>
-          <w:sz w:val="16"/>
-          <w:szCs w:val="16"/>
-        </w:rPr>
-        <w:t xml:space="preserve"> SUCH DAMAGE.</w:t>
+        <w:t>POSSIBILITY OF SUCH DAMAGE.</w:t>
       </w:r>
     </w:p>
     <w:p>
@@ -14203,16 +14032,7 @@
           <w:sz w:val="16"/>
           <w:szCs w:val="16"/>
         </w:rPr>
-        <w:t xml:space="preserve"> be interpr</w:t>
-      </w:r>
-      <w:r>
-        <w:rPr>
-          <w:rFonts w:ascii="Consolas" w:hAnsi="Consolas" w:cs="Consolas"/>
-          <w:color w:val="000000"/>
-          <w:sz w:val="16"/>
-          <w:szCs w:val="16"/>
-        </w:rPr>
-        <w:t>eted as representing official</w:t>
+        <w:t xml:space="preserve"> be interpreted as representing official</w:t>
       </w:r>
       <w:r>
         <w:rPr>
@@ -14250,16 +14070,7 @@
           <w:sz w:val="16"/>
           <w:szCs w:val="16"/>
         </w:rPr>
-        <w:t xml:space="preserve"> implied, of the </w:t>
-      </w:r>
-      <w:r>
-        <w:rPr>
-          <w:rFonts w:ascii="Consolas" w:hAnsi="Consolas" w:cs="Consolas"/>
-          <w:color w:val="000000"/>
-          <w:sz w:val="16"/>
-          <w:szCs w:val="16"/>
-        </w:rPr>
-        <w:t>Pascal-P6 project.</w:t>
+        <w:t xml:space="preserve"> implied, of the Pascal-P6 project.</w:t>
       </w:r>
     </w:p>
     <w:p>
@@ -14289,8 +14100,6 @@
         </w:rPr>
         <w:t xml:space="preserve"> To determine what is and what is not covered by public domain vs. the BSD license, compare the original Pascal-P4 sources to Pascal-P6.</w:t>
       </w:r>
-      <w:bookmarkStart w:id="7" w:name="_GoBack"/>
-      <w:bookmarkEnd w:id="7"/>
     </w:p>
     <w:p>
       <w:pPr>
@@ -14358,19 +14167,19 @@
       <w:pPr>
         <w:pStyle w:val="Heading2"/>
       </w:pPr>
-      <w:bookmarkStart w:id="8" w:name="_Toc528309084"/>
+      <w:bookmarkStart w:id="7" w:name="_Toc528309084"/>
       <w:r>
         <w:t>Introduction</w:t>
       </w:r>
-      <w:bookmarkEnd w:id="0"/>
       <w:bookmarkEnd w:id="1"/>
       <w:bookmarkEnd w:id="2"/>
       <w:bookmarkEnd w:id="3"/>
       <w:bookmarkEnd w:id="4"/>
+      <w:bookmarkEnd w:id="5"/>
       <w:r>
         <w:t>: history of Pascal-P6</w:t>
       </w:r>
-      <w:bookmarkEnd w:id="8"/>
+      <w:bookmarkEnd w:id="7"/>
     </w:p>
     <w:p>
       <w:r>
@@ -14494,11 +14303,11 @@
       <w:pPr>
         <w:pStyle w:val="Heading1"/>
       </w:pPr>
-      <w:bookmarkStart w:id="9" w:name="_Toc528309085"/>
+      <w:bookmarkStart w:id="8" w:name="_Toc528309085"/>
       <w:r>
         <w:t>Terminology used in this document</w:t>
       </w:r>
-      <w:bookmarkEnd w:id="9"/>
+      <w:bookmarkEnd w:id="8"/>
     </w:p>
     <w:p>
       <w:r>
@@ -14633,11 +14442,11 @@
       <w:pPr>
         <w:pStyle w:val="Heading1"/>
       </w:pPr>
-      <w:bookmarkStart w:id="10" w:name="_Toc528309086"/>
+      <w:bookmarkStart w:id="9" w:name="_Toc528309086"/>
       <w:r>
         <w:t>Pascal-P6 vs. Pascal-P5</w:t>
       </w:r>
-      <w:bookmarkEnd w:id="10"/>
+      <w:bookmarkEnd w:id="9"/>
     </w:p>
     <w:p>
       <w:r>
@@ -14677,11 +14486,11 @@
       <w:pPr>
         <w:pStyle w:val="Heading1"/>
       </w:pPr>
-      <w:bookmarkStart w:id="11" w:name="_Toc528309087"/>
+      <w:bookmarkStart w:id="10" w:name="_Toc528309087"/>
       <w:r>
         <w:t>Pascal-P6 as a strict ISO 7185 compiler</w:t>
       </w:r>
-      <w:bookmarkEnd w:id="11"/>
+      <w:bookmarkEnd w:id="10"/>
     </w:p>
     <w:p>
       <w:r>
@@ -14729,12 +14538,12 @@
         </w:numPr>
       </w:pPr>
       <w:r>
+        <w:lastRenderedPageBreak/>
         <w:t>So called “force sequences” or “\” character special interpretations in strings is turned off, meaning the “\” character has no special meaning in strings.</w:t>
       </w:r>
     </w:p>
     <w:p>
       <w:r>
-        <w:lastRenderedPageBreak/>
         <w:t>Both of these are in compliance with the ISO 7185 standard. An implementation is allowed to define new keywords in ISO 7185 Pascal. Also the interpretation of characters in ISO 7185 Pascal is up to the implementation (it does not even specify ASCII).</w:t>
       </w:r>
     </w:p>
@@ -14760,11 +14569,11 @@
       <w:pPr>
         <w:pStyle w:val="Heading1"/>
       </w:pPr>
-      <w:bookmarkStart w:id="12" w:name="_Toc528309088"/>
+      <w:bookmarkStart w:id="11" w:name="_Toc528309088"/>
       <w:r>
         <w:t>Pascal-P6 vs. FPC (Free pascal) and GPC (Gnu Pascal), Borland, UCSD or other dialects</w:t>
       </w:r>
-      <w:bookmarkEnd w:id="12"/>
+      <w:bookmarkEnd w:id="11"/>
     </w:p>
     <w:p>
       <w:r>
@@ -14808,18 +14617,22 @@
       <w:pPr>
         <w:pStyle w:val="Heading1"/>
       </w:pPr>
-      <w:bookmarkStart w:id="13" w:name="_Toc528309089"/>
+      <w:bookmarkStart w:id="12" w:name="_Toc528309089"/>
       <w:r>
         <w:t>The Pascal-P6 source language</w:t>
       </w:r>
-      <w:bookmarkEnd w:id="13"/>
+      <w:bookmarkEnd w:id="12"/>
     </w:p>
     <w:p>
       <w:r>
         <w:t>Pascal-P6 understands the Pascaline source language as documented in “pascaline.docx”, available in the doc or documents directory of Pascal-P6 project. Pascaline is fully compatible with ISO 7185</w:t>
       </w:r>
       <w:r>
-        <w:t>. There are, however, several things you will find only in this documentation and not the Pascaline specific documentation:</w:t>
+        <w:t xml:space="preserve">. There </w:t>
+      </w:r>
+      <w:r>
+        <w:lastRenderedPageBreak/>
+        <w:t>are, however, several things you will find only in this documentation and not the Pascaline specific documentation:</w:t>
       </w:r>
     </w:p>
     <w:p>
@@ -14831,7 +14644,6 @@
         </w:numPr>
       </w:pPr>
       <w:r>
-        <w:lastRenderedPageBreak/>
         <w:t>Features of Pascaline that are not (yet) implemented in Pascal-P6.</w:t>
       </w:r>
     </w:p>
@@ -14868,7 +14680,7 @@
       <w:pPr>
         <w:pStyle w:val="Heading2"/>
       </w:pPr>
-      <w:bookmarkStart w:id="14" w:name="_Toc528309090"/>
+      <w:bookmarkStart w:id="13" w:name="_Toc528309090"/>
       <w:r>
         <w:t xml:space="preserve">Features of Pascaline </w:t>
       </w:r>
@@ -14878,7 +14690,7 @@
       <w:r>
         <w:t xml:space="preserve"> implemented in Pascal-P6</w:t>
       </w:r>
-      <w:bookmarkEnd w:id="14"/>
+      <w:bookmarkEnd w:id="13"/>
     </w:p>
     <w:p>
       <w:r>
@@ -15215,11 +15027,11 @@
       <w:pPr>
         <w:pStyle w:val="Heading2"/>
       </w:pPr>
-      <w:bookmarkStart w:id="15" w:name="_Toc528309091"/>
+      <w:bookmarkStart w:id="14" w:name="_Toc528309091"/>
       <w:r>
         <w:t>Local extensions to Pascaline in Pascal-p6</w:t>
       </w:r>
-      <w:bookmarkEnd w:id="15"/>
+      <w:bookmarkEnd w:id="14"/>
     </w:p>
     <w:p>
       <w:r>
@@ -15366,12 +15178,12 @@
     </w:p>
     <w:p>
       <w:r>
+        <w:lastRenderedPageBreak/>
         <w:t>writeln(456$);</w:t>
       </w:r>
     </w:p>
     <w:p>
       <w:r>
-        <w:lastRenderedPageBreak/>
         <w:t xml:space="preserve">Writes “1c8”, the hexadecimal equivalent of 456 decimal. The way to remember this is: if the radix symbol preceeds the number, it means convert </w:t>
       </w:r>
       <w:r>
@@ -15399,11 +15211,11 @@
       <w:pPr>
         <w:pStyle w:val="Heading3"/>
       </w:pPr>
-      <w:bookmarkStart w:id="16" w:name="_Toc528309092"/>
+      <w:bookmarkStart w:id="15" w:name="_Toc528309092"/>
       <w:r>
         <w:t>Special field characters on write/writeln</w:t>
       </w:r>
-      <w:bookmarkEnd w:id="16"/>
+      <w:bookmarkEnd w:id="15"/>
     </w:p>
     <w:tbl>
       <w:tblPr>
@@ -15581,7 +15393,12 @@
     </w:p>
     <w:p>
       <w:r>
-        <w:t>Special field characters on read/readln</w:t>
+        <w:t>Special field characters on read/r</w:t>
+      </w:r>
+      <w:bookmarkStart w:id="16" w:name="_GoBack"/>
+      <w:bookmarkEnd w:id="16"/>
+      <w:r>
+        <w:t>eadln</w:t>
       </w:r>
     </w:p>
     <w:p>
@@ -15618,6 +15435,19 @@
     </w:p>
     <w:p>
       <w:pPr>
+        <w:pStyle w:val="Heading3"/>
+      </w:pPr>
+      <w:r>
+        <w:t>Constant expression sets</w:t>
+      </w:r>
+    </w:p>
+    <w:p>
+      <w:r>
+        <w:t>In the Pascaline standard section 6.7, there is no provision for set types. Pascal-P6 allows sets to be built from constant elements, and thus can also represent fixed types (section 6.18) that have constant sets as initializer or initializer elements.</w:t>
+      </w:r>
+    </w:p>
+    <w:p>
+      <w:pPr>
         <w:pStyle w:val="Heading2"/>
       </w:pPr>
       <w:bookmarkStart w:id="17" w:name="_Toc528309093"/>
@@ -15633,6 +15463,7 @@
     </w:p>
     <w:p>
       <w:r>
+        <w:lastRenderedPageBreak/>
         <w:t>At this writing, there is a 32 bit and a 64 bit implementation of Pascal-P6. The following characteristics exist:</w:t>
       </w:r>
     </w:p>
@@ -15661,7 +15492,6 @@
               <w:keepLines/>
             </w:pPr>
             <w:r>
-              <w:lastRenderedPageBreak/>
               <w:t>Type</w:t>
             </w:r>
           </w:p>
@@ -16165,7 +15995,6 @@
     </w:p>
     <w:p>
       <w:r>
-        <w:lastRenderedPageBreak/>
         <w:t>Pascal-P6 automatically reads these values off of the command line and into the specified variables. If a they are mixed values on the header, they will be read in turn off the command line as specified in Annex C of the Pascaline standard.</w:t>
       </w:r>
     </w:p>
@@ -16364,6 +16193,7 @@
         <w:pStyle w:val="Code"/>
       </w:pPr>
       <w:r>
+        <w:lastRenderedPageBreak/>
         <w:t>&gt; make</w:t>
       </w:r>
     </w:p>
@@ -16841,6 +16671,7 @@
           </w:tcPr>
           <w:p>
             <w:r>
+              <w:lastRenderedPageBreak/>
               <w:t>Option</w:t>
             </w:r>
           </w:p>
@@ -16870,7 +16701,6 @@
           </w:tcPr>
           <w:p>
             <w:r>
-              <w:lastRenderedPageBreak/>
               <w:t>--pmach</w:t>
             </w:r>
           </w:p>
@@ -16962,8 +16792,8 @@
       <w:bookmarkStart w:id="41" w:name="_Ref528132800"/>
       <w:bookmarkStart w:id="42" w:name="_Ref528132821"/>
       <w:bookmarkStart w:id="43" w:name="_Ref528135318"/>
-      <w:bookmarkStart w:id="44" w:name="_Toc320481275"/>
-      <w:bookmarkStart w:id="45" w:name="_Toc528309104"/>
+      <w:bookmarkStart w:id="44" w:name="_Toc528309104"/>
+      <w:bookmarkStart w:id="45" w:name="_Toc320481275"/>
       <w:r>
         <w:t>Compiler options</w:t>
       </w:r>
@@ -16971,7 +16801,7 @@
       <w:bookmarkEnd w:id="41"/>
       <w:bookmarkEnd w:id="42"/>
       <w:bookmarkEnd w:id="43"/>
-      <w:bookmarkEnd w:id="45"/>
+      <w:bookmarkEnd w:id="44"/>
     </w:p>
     <w:p>
       <w:r>
@@ -18894,7 +18724,7 @@
       <w:r>
         <w:t>Other operations</w:t>
       </w:r>
-      <w:bookmarkEnd w:id="44"/>
+      <w:bookmarkEnd w:id="45"/>
       <w:bookmarkEnd w:id="47"/>
     </w:p>
     <w:p>
@@ -21224,12 +21054,12 @@
       <w:pPr>
         <w:pStyle w:val="Heading2"/>
       </w:pPr>
-      <w:bookmarkStart w:id="58" w:name="_Ref527968193"/>
-      <w:bookmarkStart w:id="59" w:name="_Toc528309110"/>
+      <w:bookmarkStart w:id="58" w:name="_Toc528309110"/>
+      <w:bookmarkStart w:id="59" w:name="_Ref527968193"/>
       <w:r>
         <w:t>Sample program for debug</w:t>
       </w:r>
-      <w:bookmarkEnd w:id="59"/>
+      <w:bookmarkEnd w:id="58"/>
     </w:p>
     <w:p>
       <w:r>
@@ -30307,7 +30137,7 @@
       <w:r>
         <w:t>Different generation and run options: pint, pmach and cmach</w:t>
       </w:r>
-      <w:bookmarkEnd w:id="58"/>
+      <w:bookmarkEnd w:id="59"/>
       <w:bookmarkEnd w:id="112"/>
     </w:p>
     <w:p>
@@ -32004,8 +31834,8 @@
         <w:pStyle w:val="Heading2"/>
       </w:pPr>
       <w:bookmarkStart w:id="137" w:name="_Toc320481279"/>
-      <w:bookmarkStart w:id="138" w:name="_Toc320481119"/>
-      <w:bookmarkStart w:id="139" w:name="_Toc528309187"/>
+      <w:bookmarkStart w:id="138" w:name="_Toc528309187"/>
+      <w:bookmarkStart w:id="139" w:name="_Toc320481119"/>
       <w:r>
         <w:t>Compiling an</w:t>
       </w:r>
@@ -32016,7 +31846,7 @@
         <w:t xml:space="preserve"> with an existing ISO 7185 compiler</w:t>
       </w:r>
       <w:bookmarkEnd w:id="137"/>
-      <w:bookmarkEnd w:id="139"/>
+      <w:bookmarkEnd w:id="138"/>
     </w:p>
     <w:p>
       <w:r>
@@ -33911,12 +33741,12 @@
       <w:pPr>
         <w:pStyle w:val="Heading2"/>
       </w:pPr>
-      <w:bookmarkStart w:id="149" w:name="_Toc320481295"/>
-      <w:bookmarkStart w:id="150" w:name="_Toc528309195"/>
+      <w:bookmarkStart w:id="149" w:name="_Toc528309195"/>
+      <w:bookmarkStart w:id="150" w:name="_Toc320481295"/>
       <w:r>
         <w:t>Directory: doc</w:t>
       </w:r>
-      <w:bookmarkEnd w:id="150"/>
+      <w:bookmarkEnd w:id="149"/>
     </w:p>
     <w:p>
       <w:pPr>
@@ -33997,7 +33827,7 @@
       <w:r>
         <w:t>Directory: gpc</w:t>
       </w:r>
-      <w:bookmarkEnd w:id="149"/>
+      <w:bookmarkEnd w:id="150"/>
       <w:bookmarkEnd w:id="151"/>
     </w:p>
     <w:p>
@@ -34816,7 +34646,7 @@
         <w:pStyle w:val="Heading1"/>
       </w:pPr>
       <w:bookmarkStart w:id="170" w:name="_Toc528309206"/>
-      <w:bookmarkEnd w:id="138"/>
+      <w:bookmarkEnd w:id="139"/>
       <w:r>
         <w:t>The intermediate language</w:t>
       </w:r>
@@ -55399,7 +55229,7 @@
               <w:noProof/>
               <w:color w:val="FFFFFF" w:themeColor="background1"/>
             </w:rPr>
-            <w:t>6</w:t>
+            <w:t>12</w:t>
           </w:r>
           <w:r>
             <w:rPr>
@@ -55486,7 +55316,7 @@
               <w:noProof/>
               <w:color w:val="FFFFFF" w:themeColor="background1"/>
             </w:rPr>
-            <w:t>7</w:t>
+            <w:t>11</w:t>
           </w:r>
           <w:r>
             <w:rPr>
@@ -55787,6 +55617,7 @@
             <w:calendar w:val="gregorian"/>
           </w:date>
         </w:sdtPr>
+        <w:sdtEndPr/>
         <w:sdtContent>
           <w:tc>
             <w:tcPr>
@@ -55900,6 +55731,7 @@
             <w:calendar w:val="gregorian"/>
           </w:date>
         </w:sdtPr>
+        <w:sdtEndPr/>
         <w:sdtContent>
           <w:tc>
             <w:tcPr>
@@ -68699,7 +68531,7 @@
 </file>
 
 <file path=customXml/itemProps2.xml><?xml version="1.0" encoding="utf-8"?>
-<ds:datastoreItem xmlns:ds="http://schemas.openxmlformats.org/officeDocument/2006/customXml" ds:itemID="{7EC4A7C3-A6CC-412D-8ABA-061E64F0202F}">
+<ds:datastoreItem xmlns:ds="http://schemas.openxmlformats.org/officeDocument/2006/customXml" ds:itemID="{34CFA9C4-2B6E-4FD2-B2A1-56377CF4E010}">
   <ds:schemaRefs>
     <ds:schemaRef ds:uri="http://schemas.openxmlformats.org/officeDocument/2006/bibliography"/>
   </ds:schemaRefs>

</xml_diff>

<commit_message>
Added documentatio for externals.
</commit_message>
<xml_diff>
--- a/doc/the_p6_compiler.docx
+++ b/doc/the_p6_compiler.docx
@@ -14856,11 +14856,6 @@
     <w:p/>
     <w:p>
       <w:r>
-        <w:t>Note: outside of 6.18 Fixed types, and 6.25 Overloading of procedures and functions, Pascal-P6 implements all of the IP Pascal source language.</w:t>
-      </w:r>
-    </w:p>
-    <w:p>
-      <w:r>
         <w:t xml:space="preserve">In addition to the list, Pascal-P6 </w:t>
       </w:r>
       <w:r>
@@ -14919,12 +14914,7 @@
     </w:p>
     <w:p>
       <w:r>
-        <w:t xml:space="preserve">There are no particular limits of integer sizes, reals or sets built into Pascal-P6. As a hosted compiler, it picks </w:t>
-      </w:r>
-      <w:bookmarkStart w:id="15" w:name="_GoBack"/>
-      <w:bookmarkEnd w:id="15"/>
-      <w:r>
-        <w:t>up many or even most of its characteristics from the host compiler.</w:t>
+        <w:t>There are no particular limits of integer sizes, reals or sets built into Pascal-P6. As a hosted compiler, it picks up many or even most of its characteristics from the host compiler.</w:t>
       </w:r>
     </w:p>
     <w:p>
@@ -15003,19 +14993,21 @@
               <w:keepNext/>
               <w:keepLines/>
               <w:cnfStyle w:val="000000100000" w:firstRow="0" w:lastRow="0" w:firstColumn="0" w:lastColumn="0" w:oddVBand="0" w:evenVBand="0" w:oddHBand="1" w:evenHBand="0" w:firstRowFirstColumn="0" w:firstRowLastColumn="0" w:lastRowFirstColumn="0" w:lastRowLastColumn="0"/>
+              <w:rPr>
+                <w:rFonts w:cs="Times New Roman"/>
+              </w:rPr>
             </w:pPr>
             <w:r>
-              <w:t xml:space="preserve">maxint = </w:t>
+              <w:rPr>
+                <w:rFonts w:cs="Times New Roman"/>
+              </w:rPr>
+              <w:t xml:space="preserve">maxint </w:t>
             </w:r>
             <w:r>
               <w:rPr>
-                <w:rFonts w:ascii="Verdana" w:hAnsi="Verdana"/>
-                <w:color w:val="313131"/>
-                <w:sz w:val="21"/>
-                <w:szCs w:val="21"/>
-                <w:shd w:val="clear" w:color="auto" w:fill="FFFFFF"/>
+                <w:rFonts w:cs="Times New Roman"/>
               </w:rPr>
-              <w:t>2147483647</w:t>
+              <w:t>=2147483647</w:t>
             </w:r>
           </w:p>
         </w:tc>
@@ -15268,6 +15260,7 @@
     </w:p>
     <w:p>
       <w:r>
+        <w:lastRenderedPageBreak/>
         <w:t>The base character set is ISO 8859-1, or 8 bit characters. The compiler has no reliance on any character in the range 128 to 255</w:t>
       </w:r>
       <w:r>
@@ -15278,11 +15271,11 @@
       <w:pPr>
         <w:pStyle w:val="Heading3"/>
       </w:pPr>
-      <w:bookmarkStart w:id="16" w:name="_Toc528309094"/>
+      <w:bookmarkStart w:id="15" w:name="_Toc528309094"/>
       <w:r>
         <w:t>Header files</w:t>
       </w:r>
-      <w:bookmarkEnd w:id="16"/>
+      <w:bookmarkEnd w:id="15"/>
     </w:p>
     <w:p>
       <w:r>
@@ -15418,98 +15411,98 @@
       <w:pPr>
         <w:pStyle w:val="Heading3"/>
       </w:pPr>
-      <w:bookmarkStart w:id="17" w:name="_Toc528309095"/>
+      <w:bookmarkStart w:id="16" w:name="_Toc528309095"/>
       <w:r>
         <w:t>Alternative header value input</w:t>
       </w:r>
+      <w:bookmarkEnd w:id="16"/>
+    </w:p>
+    <w:p>
+      <w:r>
+        <w:t>Pascal-P6 can have integer or real parameters in the header file, in addition to just files:</w:t>
+      </w:r>
+    </w:p>
+    <w:p>
+      <w:pPr>
+        <w:pStyle w:val="Code"/>
+      </w:pPr>
+      <w:r>
+        <w:t>program test(myint, myreal);</w:t>
+      </w:r>
+    </w:p>
+    <w:p>
+      <w:pPr>
+        <w:pStyle w:val="Code"/>
+      </w:pPr>
+      <w:r>
+        <w:t>var myint: integer;</w:t>
+      </w:r>
+    </w:p>
+    <w:p>
+      <w:pPr>
+        <w:pStyle w:val="Code"/>
+      </w:pPr>
+      <w:r>
+        <w:t xml:space="preserve">    myreal: real;</w:t>
+      </w:r>
+    </w:p>
+    <w:p>
+      <w:pPr>
+        <w:pStyle w:val="Code"/>
+      </w:pPr>
+    </w:p>
+    <w:p>
+      <w:r>
+        <w:t>Pascal-P6 automatically reads these values off of the command line and into the specified variables. If a they are mixed values on the header, they will be read in turn off the command line as specified in Annex C of the Pascaline standard.</w:t>
+      </w:r>
+    </w:p>
+    <w:p>
+      <w:pPr>
+        <w:pStyle w:val="Heading3"/>
+      </w:pPr>
+      <w:bookmarkStart w:id="17" w:name="_Toc528309096"/>
+      <w:r>
+        <w:t>Character escapes</w:t>
+      </w:r>
       <w:bookmarkEnd w:id="17"/>
     </w:p>
     <w:p>
       <w:r>
-        <w:t>Pascal-P6 can have integer or real parameters in the header file, in addition to just files:</w:t>
-      </w:r>
-    </w:p>
-    <w:p>
-      <w:pPr>
-        <w:pStyle w:val="Code"/>
-      </w:pPr>
-      <w:r>
-        <w:t>program test(myint, myreal);</w:t>
-      </w:r>
-    </w:p>
-    <w:p>
-      <w:pPr>
-        <w:pStyle w:val="Code"/>
-      </w:pPr>
-      <w:r>
-        <w:t>var myint: integer;</w:t>
-      </w:r>
-    </w:p>
-    <w:p>
-      <w:pPr>
-        <w:pStyle w:val="Code"/>
-      </w:pPr>
-      <w:r>
-        <w:t xml:space="preserve">    myreal: real;</w:t>
-      </w:r>
-    </w:p>
-    <w:p>
-      <w:pPr>
-        <w:pStyle w:val="Code"/>
-      </w:pPr>
-    </w:p>
-    <w:p>
-      <w:r>
-        <w:t>Pascal-P6 automatically reads these values off of the command line and into the specified variables. If a they are mixed values on the header, they will be read in turn off the command line as specified in Annex C of the Pascaline standard.</w:t>
+        <w:t>Pascal-P6 implements Pascaline Annex E: character escapes in total.</w:t>
       </w:r>
     </w:p>
     <w:p>
       <w:pPr>
         <w:pStyle w:val="Heading3"/>
       </w:pPr>
-      <w:bookmarkStart w:id="18" w:name="_Toc528309096"/>
-      <w:r>
-        <w:t>Character escapes</w:t>
+      <w:bookmarkStart w:id="18" w:name="_Toc528309097"/>
+      <w:r>
+        <w:t>Character sets</w:t>
       </w:r>
       <w:bookmarkEnd w:id="18"/>
     </w:p>
     <w:p>
       <w:r>
-        <w:t>Pascal-P6 implements Pascaline Annex E: character escapes in total.</w:t>
+        <w:t>Pascal-P6 implements Annex D.1 “ISO 8859-1 Character Set Encodings”. However, it only relies on the parts of ISO 8859 that are common to all pages in the standard. Thus, Pascal-P6 will accept, and will generate, any character in any page in the set of ISO 8859 code pages.</w:t>
+      </w:r>
+    </w:p>
+    <w:p>
+      <w:r>
+        <w:t>Note that Pascal-P6 is dependent on ISO 8859 because it can generate force control characters specific to the ISO 8859 standard.</w:t>
       </w:r>
     </w:p>
     <w:p>
       <w:pPr>
         <w:pStyle w:val="Heading3"/>
       </w:pPr>
-      <w:bookmarkStart w:id="19" w:name="_Toc528309097"/>
-      <w:r>
-        <w:t>Character sets</w:t>
+      <w:bookmarkStart w:id="19" w:name="_Ref527945403"/>
+      <w:bookmarkStart w:id="20" w:name="_Toc528309098"/>
+      <w:r>
+        <w:lastRenderedPageBreak/>
+        <w:t>Modular structure</w:t>
       </w:r>
       <w:bookmarkEnd w:id="19"/>
-    </w:p>
-    <w:p>
-      <w:r>
-        <w:t>Pascal-P6 implements Annex D.1 “ISO 8859-1 Character Set Encodings”. However, it only relies on the parts of ISO 8859 that are common to all pages in the standard. Thus, Pascal-P6 will accept, and will generate, any character in any page in the set of ISO 8859 code pages.</w:t>
-      </w:r>
-    </w:p>
-    <w:p>
-      <w:r>
-        <w:lastRenderedPageBreak/>
-        <w:t>Note that Pascal-P6 is dependent on ISO 8859 because it can generate force control characters specific to the ISO 8859 standard.</w:t>
-      </w:r>
-    </w:p>
-    <w:p>
-      <w:pPr>
-        <w:pStyle w:val="Heading3"/>
-      </w:pPr>
-      <w:bookmarkStart w:id="20" w:name="_Ref527945403"/>
-      <w:bookmarkStart w:id="21" w:name="_Toc528309098"/>
-      <w:r>
-        <w:t>Modular structure</w:t>
-      </w:r>
       <w:bookmarkEnd w:id="20"/>
-      <w:bookmarkEnd w:id="21"/>
     </w:p>
     <w:p>
       <w:r>
@@ -15579,6 +15572,682 @@
       </w:pPr>
       <w:r>
         <w:t>A process module is like a program module, but it starts a new processor thread to run its initialize block, then calls the next module in the stacking order. From the time the thread is branched off to run the process block, the main thread and the thread running the process module run in parallel.</w:t>
+      </w:r>
+    </w:p>
+    <w:p>
+      <w:r>
+        <w:t>Note: overloads for external modules are not implemented at this time.</w:t>
+      </w:r>
+    </w:p>
+    <w:p>
+      <w:pPr>
+        <w:pStyle w:val="Heading3"/>
+      </w:pPr>
+      <w:r>
+        <w:t>Implementation of Annexes G-O</w:t>
+      </w:r>
+    </w:p>
+    <w:p>
+      <w:r>
+        <w:t xml:space="preserve">The pint interpreter has the ability to link to and run </w:t>
+      </w:r>
+      <w:r>
+        <w:t>procedures and functions from the standard Pascaline libraries. These include:</w:t>
+      </w:r>
+    </w:p>
+    <w:tbl>
+      <w:tblPr>
+        <w:tblStyle w:val="MediumShading2-Accent4"/>
+        <w:tblW w:w="0" w:type="auto"/>
+        <w:tblLook w:val="04A0" w:firstRow="1" w:lastRow="0" w:firstColumn="1" w:lastColumn="0" w:noHBand="0" w:noVBand="1"/>
+      </w:tblPr>
+      <w:tblGrid>
+        <w:gridCol w:w="1998"/>
+        <w:gridCol w:w="7436"/>
+      </w:tblGrid>
+      <w:tr>
+        <w:trPr>
+          <w:cnfStyle w:val="100000000000" w:firstRow="1" w:lastRow="0" w:firstColumn="0" w:lastColumn="0" w:oddVBand="0" w:evenVBand="0" w:oddHBand="0" w:evenHBand="0" w:firstRowFirstColumn="0" w:firstRowLastColumn="0" w:lastRowFirstColumn="0" w:lastRowLastColumn="0"/>
+        </w:trPr>
+        <w:tc>
+          <w:tcPr>
+            <w:cnfStyle w:val="001000000100" w:firstRow="0" w:lastRow="0" w:firstColumn="1" w:lastColumn="0" w:oddVBand="0" w:evenVBand="0" w:oddHBand="0" w:evenHBand="0" w:firstRowFirstColumn="1" w:firstRowLastColumn="0" w:lastRowFirstColumn="0" w:lastRowLastColumn="0"/>
+            <w:tcW w:w="1998" w:type="dxa"/>
+          </w:tcPr>
+          <w:p>
+            <w:r>
+              <w:t>Name of module</w:t>
+            </w:r>
+          </w:p>
+        </w:tc>
+        <w:tc>
+          <w:tcPr>
+            <w:tcW w:w="7436" w:type="dxa"/>
+          </w:tcPr>
+          <w:p>
+            <w:pPr>
+              <w:cnfStyle w:val="100000000000" w:firstRow="1" w:lastRow="0" w:firstColumn="0" w:lastColumn="0" w:oddVBand="0" w:evenVBand="0" w:oddHBand="0" w:evenHBand="0" w:firstRowFirstColumn="0" w:firstRowLastColumn="0" w:lastRowFirstColumn="0" w:lastRowLastColumn="0"/>
+            </w:pPr>
+            <w:r>
+              <w:t>Function</w:t>
+            </w:r>
+          </w:p>
+        </w:tc>
+      </w:tr>
+      <w:tr>
+        <w:trPr>
+          <w:cnfStyle w:val="000000100000" w:firstRow="0" w:lastRow="0" w:firstColumn="0" w:lastColumn="0" w:oddVBand="0" w:evenVBand="0" w:oddHBand="1" w:evenHBand="0" w:firstRowFirstColumn="0" w:firstRowLastColumn="0" w:lastRowFirstColumn="0" w:lastRowLastColumn="0"/>
+        </w:trPr>
+        <w:tc>
+          <w:tcPr>
+            <w:cnfStyle w:val="001000000000" w:firstRow="0" w:lastRow="0" w:firstColumn="1" w:lastColumn="0" w:oddVBand="0" w:evenVBand="0" w:oddHBand="0" w:evenHBand="0" w:firstRowFirstColumn="0" w:firstRowLastColumn="0" w:lastRowFirstColumn="0" w:lastRowLastColumn="0"/>
+            <w:tcW w:w="1998" w:type="dxa"/>
+          </w:tcPr>
+          <w:p>
+            <w:r>
+              <w:t>services</w:t>
+            </w:r>
+          </w:p>
+        </w:tc>
+        <w:tc>
+          <w:tcPr>
+            <w:tcW w:w="7436" w:type="dxa"/>
+          </w:tcPr>
+          <w:p>
+            <w:pPr>
+              <w:cnfStyle w:val="000000100000" w:firstRow="0" w:lastRow="0" w:firstColumn="0" w:lastColumn="0" w:oddVBand="0" w:evenVBand="0" w:oddHBand="1" w:evenHBand="0" w:firstRowFirstColumn="0" w:firstRowLastColumn="0" w:lastRowFirstColumn="0" w:lastRowLastColumn="0"/>
+            </w:pPr>
+            <w:r>
+              <w:t>Provides basic operating system services, such as directory list, environment variables, etc.</w:t>
+            </w:r>
+          </w:p>
+        </w:tc>
+      </w:tr>
+      <w:tr>
+        <w:tc>
+          <w:tcPr>
+            <w:cnfStyle w:val="001000000000" w:firstRow="0" w:lastRow="0" w:firstColumn="1" w:lastColumn="0" w:oddVBand="0" w:evenVBand="0" w:oddHBand="0" w:evenHBand="0" w:firstRowFirstColumn="0" w:firstRowLastColumn="0" w:lastRowFirstColumn="0" w:lastRowLastColumn="0"/>
+            <w:tcW w:w="1998" w:type="dxa"/>
+          </w:tcPr>
+          <w:p>
+            <w:r>
+              <w:t>sound</w:t>
+            </w:r>
+          </w:p>
+        </w:tc>
+        <w:tc>
+          <w:tcPr>
+            <w:tcW w:w="7436" w:type="dxa"/>
+          </w:tcPr>
+          <w:p>
+            <w:pPr>
+              <w:cnfStyle w:val="000000000000" w:firstRow="0" w:lastRow="0" w:firstColumn="0" w:lastColumn="0" w:oddVBand="0" w:evenVBand="0" w:oddHBand="0" w:evenHBand="0" w:firstRowFirstColumn="0" w:firstRowLastColumn="0" w:lastRowFirstColumn="0" w:lastRowLastColumn="0"/>
+            </w:pPr>
+            <w:r>
+              <w:t>Access to sound system, including midi, wave input and output, etc.</w:t>
+            </w:r>
+          </w:p>
+        </w:tc>
+      </w:tr>
+      <w:tr>
+        <w:trPr>
+          <w:cnfStyle w:val="000000100000" w:firstRow="0" w:lastRow="0" w:firstColumn="0" w:lastColumn="0" w:oddVBand="0" w:evenVBand="0" w:oddHBand="1" w:evenHBand="0" w:firstRowFirstColumn="0" w:firstRowLastColumn="0" w:lastRowFirstColumn="0" w:lastRowLastColumn="0"/>
+        </w:trPr>
+        <w:tc>
+          <w:tcPr>
+            <w:cnfStyle w:val="001000000000" w:firstRow="0" w:lastRow="0" w:firstColumn="1" w:lastColumn="0" w:oddVBand="0" w:evenVBand="0" w:oddHBand="0" w:evenHBand="0" w:firstRowFirstColumn="0" w:firstRowLastColumn="0" w:lastRowFirstColumn="0" w:lastRowLastColumn="0"/>
+            <w:tcW w:w="1998" w:type="dxa"/>
+          </w:tcPr>
+          <w:p>
+            <w:r>
+              <w:t>terminal</w:t>
+            </w:r>
+          </w:p>
+        </w:tc>
+        <w:tc>
+          <w:tcPr>
+            <w:tcW w:w="7436" w:type="dxa"/>
+          </w:tcPr>
+          <w:p>
+            <w:pPr>
+              <w:cnfStyle w:val="000000100000" w:firstRow="0" w:lastRow="0" w:firstColumn="0" w:lastColumn="0" w:oddVBand="0" w:evenVBand="0" w:oddHBand="1" w:evenHBand="0" w:firstRowFirstColumn="0" w:firstRowLastColumn="0" w:lastRowFirstColumn="0" w:lastRowLastColumn="0"/>
+            </w:pPr>
+            <w:r>
+              <w:t>Access to a text based terminal.</w:t>
+            </w:r>
+          </w:p>
+        </w:tc>
+      </w:tr>
+      <w:tr>
+        <w:tc>
+          <w:tcPr>
+            <w:cnfStyle w:val="001000000000" w:firstRow="0" w:lastRow="0" w:firstColumn="1" w:lastColumn="0" w:oddVBand="0" w:evenVBand="0" w:oddHBand="0" w:evenHBand="0" w:firstRowFirstColumn="0" w:firstRowLastColumn="0" w:lastRowFirstColumn="0" w:lastRowLastColumn="0"/>
+            <w:tcW w:w="1998" w:type="dxa"/>
+          </w:tcPr>
+          <w:p>
+            <w:r>
+              <w:t>graph</w:t>
+            </w:r>
+          </w:p>
+        </w:tc>
+        <w:tc>
+          <w:tcPr>
+            <w:tcW w:w="7436" w:type="dxa"/>
+          </w:tcPr>
+          <w:p>
+            <w:pPr>
+              <w:cnfStyle w:val="000000000000" w:firstRow="0" w:lastRow="0" w:firstColumn="0" w:lastColumn="0" w:oddVBand="0" w:evenVBand="0" w:oddHBand="0" w:evenHBand="0" w:firstRowFirstColumn="0" w:firstRowLastColumn="0" w:lastRowFirstColumn="0" w:lastRowLastColumn="0"/>
+            </w:pPr>
+            <w:r>
+              <w:t>Access to a graphics terminal.</w:t>
+            </w:r>
+          </w:p>
+        </w:tc>
+      </w:tr>
+      <w:tr>
+        <w:trPr>
+          <w:cnfStyle w:val="000000100000" w:firstRow="0" w:lastRow="0" w:firstColumn="0" w:lastColumn="0" w:oddVBand="0" w:evenVBand="0" w:oddHBand="1" w:evenHBand="0" w:firstRowFirstColumn="0" w:firstRowLastColumn="0" w:lastRowFirstColumn="0" w:lastRowLastColumn="0"/>
+        </w:trPr>
+        <w:tc>
+          <w:tcPr>
+            <w:cnfStyle w:val="001000000000" w:firstRow="0" w:lastRow="0" w:firstColumn="1" w:lastColumn="0" w:oddVBand="0" w:evenVBand="0" w:oddHBand="0" w:evenHBand="0" w:firstRowFirstColumn="0" w:firstRowLastColumn="0" w:lastRowFirstColumn="0" w:lastRowLastColumn="0"/>
+            <w:tcW w:w="1998" w:type="dxa"/>
+          </w:tcPr>
+          <w:p>
+            <w:r>
+              <w:t>network</w:t>
+            </w:r>
+          </w:p>
+        </w:tc>
+        <w:tc>
+          <w:tcPr>
+            <w:tcW w:w="7436" w:type="dxa"/>
+          </w:tcPr>
+          <w:p>
+            <w:pPr>
+              <w:cnfStyle w:val="000000100000" w:firstRow="0" w:lastRow="0" w:firstColumn="0" w:lastColumn="0" w:oddVBand="0" w:evenVBand="0" w:oddHBand="1" w:evenHBand="0" w:firstRowFirstColumn="0" w:firstRowLastColumn="0" w:lastRowFirstColumn="0" w:lastRowLastColumn="0"/>
+            </w:pPr>
+            <w:r>
+              <w:t>Access to networking.</w:t>
+            </w:r>
+          </w:p>
+        </w:tc>
+      </w:tr>
+    </w:tbl>
+    <w:p/>
+    <w:p>
+      <w:r>
+        <w:t>The Pascaline libraries, originally written in Pascaline, were rewritten in C (for several reasons), and appear as the independent library called “Petit-ami”. They can be accessed by any language.</w:t>
+      </w:r>
+    </w:p>
+    <w:p>
+      <w:r>
+        <w:t>Note that not all Pascaline libraries appear in Petit-ami. For example the strings module is still written in Pascaline, and makes no sense for other languages outside of Pascaline.</w:t>
+      </w:r>
+    </w:p>
+    <w:p>
+      <w:pPr>
+        <w:pStyle w:val="Heading4"/>
+      </w:pPr>
+      <w:r>
+        <w:t>Enabling externals</w:t>
+      </w:r>
+    </w:p>
+    <w:p>
+      <w:r>
+        <w:t>External linking to Petit-ami is enabled via the EXTERNALS define when compiling Pascal-P6. When this definition is active, all modules with the names in the Pascaline external module table above will be redirected to external def</w:t>
+      </w:r>
+      <w:bookmarkStart w:id="21" w:name="_GoBack"/>
+      <w:bookmarkEnd w:id="21"/>
+      <w:r>
+        <w:t>intions.</w:t>
+      </w:r>
+    </w:p>
+    <w:p>
+      <w:pPr>
+        <w:pStyle w:val="Heading4"/>
+      </w:pPr>
+      <w:r>
+        <w:lastRenderedPageBreak/>
+        <w:t>Using externals</w:t>
+      </w:r>
+    </w:p>
+    <w:p>
+      <w:r>
+        <w:t>The externals in Pascal-P6 are compiled with the system as object files that are linked into the system.Further, there is a block of code in pint</w:t>
+      </w:r>
+      <w:r>
+        <w:t xml:space="preserve"> that translates each call to the C language,</w:t>
+      </w:r>
+      <w:r>
+        <w:t xml:space="preserve"> in the file:</w:t>
+      </w:r>
+    </w:p>
+    <w:p>
+      <w:r>
+        <w:t>externals_&lt;system&gt;.inc</w:t>
+      </w:r>
+    </w:p>
+    <w:p>
+      <w:r>
+        <w:t>Where &lt;system&gt; is a specific compiler imp</w:t>
+      </w:r>
+      <w:r>
+        <w:t>lementation.</w:t>
+      </w:r>
+      <w:r>
+        <w:t xml:space="preserve"> The existing implementations are:</w:t>
+      </w:r>
+    </w:p>
+    <w:tbl>
+      <w:tblPr>
+        <w:tblStyle w:val="MediumShading2-Accent4"/>
+        <w:tblW w:w="0" w:type="auto"/>
+        <w:tblLook w:val="04A0" w:firstRow="1" w:lastRow="0" w:firstColumn="1" w:lastColumn="0" w:noHBand="0" w:noVBand="1"/>
+      </w:tblPr>
+      <w:tblGrid>
+        <w:gridCol w:w="4717"/>
+        <w:gridCol w:w="4717"/>
+      </w:tblGrid>
+      <w:tr>
+        <w:trPr>
+          <w:cnfStyle w:val="100000000000" w:firstRow="1" w:lastRow="0" w:firstColumn="0" w:lastColumn="0" w:oddVBand="0" w:evenVBand="0" w:oddHBand="0" w:evenHBand="0" w:firstRowFirstColumn="0" w:firstRowLastColumn="0" w:lastRowFirstColumn="0" w:lastRowLastColumn="0"/>
+        </w:trPr>
+        <w:tc>
+          <w:tcPr>
+            <w:cnfStyle w:val="001000000100" w:firstRow="0" w:lastRow="0" w:firstColumn="1" w:lastColumn="0" w:oddVBand="0" w:evenVBand="0" w:oddHBand="0" w:evenHBand="0" w:firstRowFirstColumn="1" w:firstRowLastColumn="0" w:lastRowFirstColumn="0" w:lastRowLastColumn="0"/>
+            <w:tcW w:w="4717" w:type="dxa"/>
+          </w:tcPr>
+          <w:p>
+            <w:r>
+              <w:t>File</w:t>
+            </w:r>
+          </w:p>
+        </w:tc>
+        <w:tc>
+          <w:tcPr>
+            <w:tcW w:w="4717" w:type="dxa"/>
+          </w:tcPr>
+          <w:p>
+            <w:pPr>
+              <w:cnfStyle w:val="100000000000" w:firstRow="1" w:lastRow="0" w:firstColumn="0" w:lastColumn="0" w:oddVBand="0" w:evenVBand="0" w:oddHBand="0" w:evenHBand="0" w:firstRowFirstColumn="0" w:firstRowLastColumn="0" w:lastRowFirstColumn="0" w:lastRowLastColumn="0"/>
+            </w:pPr>
+            <w:r>
+              <w:t>Selected by define</w:t>
+            </w:r>
+          </w:p>
+        </w:tc>
+      </w:tr>
+      <w:tr>
+        <w:trPr>
+          <w:cnfStyle w:val="000000100000" w:firstRow="0" w:lastRow="0" w:firstColumn="0" w:lastColumn="0" w:oddVBand="0" w:evenVBand="0" w:oddHBand="1" w:evenHBand="0" w:firstRowFirstColumn="0" w:firstRowLastColumn="0" w:lastRowFirstColumn="0" w:lastRowLastColumn="0"/>
+        </w:trPr>
+        <w:tc>
+          <w:tcPr>
+            <w:cnfStyle w:val="001000000000" w:firstRow="0" w:lastRow="0" w:firstColumn="1" w:lastColumn="0" w:oddVBand="0" w:evenVBand="0" w:oddHBand="0" w:evenHBand="0" w:firstRowFirstColumn="0" w:firstRowLastColumn="0" w:lastRowFirstColumn="0" w:lastRowLastColumn="0"/>
+            <w:tcW w:w="4717" w:type="dxa"/>
+          </w:tcPr>
+          <w:p>
+            <w:r>
+              <w:t>externals_gnu_pascal.inc</w:t>
+            </w:r>
+          </w:p>
+        </w:tc>
+        <w:tc>
+          <w:tcPr>
+            <w:tcW w:w="4717" w:type="dxa"/>
+          </w:tcPr>
+          <w:p>
+            <w:pPr>
+              <w:cnfStyle w:val="000000100000" w:firstRow="0" w:lastRow="0" w:firstColumn="0" w:lastColumn="0" w:oddVBand="0" w:evenVBand="0" w:oddHBand="1" w:evenHBand="0" w:firstRowFirstColumn="0" w:firstRowLastColumn="0" w:lastRowFirstColumn="0" w:lastRowLastColumn="0"/>
+            </w:pPr>
+            <w:r>
+              <w:t>GNU_PASCAL</w:t>
+            </w:r>
+          </w:p>
+        </w:tc>
+      </w:tr>
+      <w:tr>
+        <w:tc>
+          <w:tcPr>
+            <w:cnfStyle w:val="001000000000" w:firstRow="0" w:lastRow="0" w:firstColumn="1" w:lastColumn="0" w:oddVBand="0" w:evenVBand="0" w:oddHBand="0" w:evenHBand="0" w:firstRowFirstColumn="0" w:firstRowLastColumn="0" w:lastRowFirstColumn="0" w:lastRowLastColumn="0"/>
+            <w:tcW w:w="4717" w:type="dxa"/>
+          </w:tcPr>
+          <w:p>
+            <w:r>
+              <w:t>externals_iso7185_pascal.inc</w:t>
+            </w:r>
+          </w:p>
+        </w:tc>
+        <w:tc>
+          <w:tcPr>
+            <w:tcW w:w="4717" w:type="dxa"/>
+          </w:tcPr>
+          <w:p>
+            <w:pPr>
+              <w:cnfStyle w:val="000000000000" w:firstRow="0" w:lastRow="0" w:firstColumn="0" w:lastColumn="0" w:oddVBand="0" w:evenVBand="0" w:oddHBand="0" w:evenHBand="0" w:firstRowFirstColumn="0" w:firstRowLastColumn="0" w:lastRowFirstColumn="0" w:lastRowLastColumn="0"/>
+            </w:pPr>
+            <w:r>
+              <w:t>ISO7185_PASCAL</w:t>
+            </w:r>
+          </w:p>
+        </w:tc>
+      </w:tr>
+      <w:tr>
+        <w:trPr>
+          <w:cnfStyle w:val="000000100000" w:firstRow="0" w:lastRow="0" w:firstColumn="0" w:lastColumn="0" w:oddVBand="0" w:evenVBand="0" w:oddHBand="1" w:evenHBand="0" w:firstRowFirstColumn="0" w:firstRowLastColumn="0" w:lastRowFirstColumn="0" w:lastRowLastColumn="0"/>
+        </w:trPr>
+        <w:tc>
+          <w:tcPr>
+            <w:cnfStyle w:val="001000000000" w:firstRow="0" w:lastRow="0" w:firstColumn="1" w:lastColumn="0" w:oddVBand="0" w:evenVBand="0" w:oddHBand="0" w:evenHBand="0" w:firstRowFirstColumn="0" w:firstRowLastColumn="0" w:lastRowFirstColumn="0" w:lastRowLastColumn="0"/>
+            <w:tcW w:w="4717" w:type="dxa"/>
+          </w:tcPr>
+          <w:p>
+            <w:r>
+              <w:t>externals_pascaline.inc</w:t>
+            </w:r>
+          </w:p>
+        </w:tc>
+        <w:tc>
+          <w:tcPr>
+            <w:tcW w:w="4717" w:type="dxa"/>
+          </w:tcPr>
+          <w:p>
+            <w:pPr>
+              <w:cnfStyle w:val="000000100000" w:firstRow="0" w:lastRow="0" w:firstColumn="0" w:lastColumn="0" w:oddVBand="0" w:evenVBand="0" w:oddHBand="1" w:evenHBand="0" w:firstRowFirstColumn="0" w:firstRowLastColumn="0" w:lastRowFirstColumn="0" w:lastRowLastColumn="0"/>
+            </w:pPr>
+            <w:r>
+              <w:t>PASCALINE</w:t>
+            </w:r>
+          </w:p>
+        </w:tc>
+      </w:tr>
+    </w:tbl>
+    <w:p/>
+    <w:p>
+      <w:r>
+        <w:t>Note that the ISO 7185 file essentially selects “no externals”, since ISO 7185 Pascal does not have that capability.</w:t>
+      </w:r>
+    </w:p>
+    <w:p>
+      <w:r>
+        <w:t>Programs that use the externals will simply use or join them the same way as any other module:</w:t>
+      </w:r>
+    </w:p>
+    <w:p>
+      <w:pPr>
+        <w:pStyle w:val="Code"/>
+      </w:pPr>
+      <w:r>
+        <w:t>program dir(output);</w:t>
+      </w:r>
+    </w:p>
+    <w:p>
+      <w:pPr>
+        <w:pStyle w:val="Code"/>
+      </w:pPr>
+    </w:p>
+    <w:p>
+      <w:pPr>
+        <w:pStyle w:val="Code"/>
+      </w:pPr>
+      <w:r>
+        <w:t>uses services;</w:t>
+      </w:r>
+    </w:p>
+    <w:p>
+      <w:pPr>
+        <w:pStyle w:val="Code"/>
+      </w:pPr>
+    </w:p>
+    <w:p>
+      <w:pPr>
+        <w:pStyle w:val="Code"/>
+      </w:pPr>
+      <w:r>
+        <w:t>var fp: filptr;</w:t>
+      </w:r>
+    </w:p>
+    <w:p>
+      <w:pPr>
+        <w:pStyle w:val="Code"/>
+      </w:pPr>
+    </w:p>
+    <w:p>
+      <w:pPr>
+        <w:pStyle w:val="Code"/>
+      </w:pPr>
+      <w:r>
+        <w:t>begin</w:t>
+      </w:r>
+    </w:p>
+    <w:p>
+      <w:pPr>
+        <w:pStyle w:val="Code"/>
+      </w:pPr>
+    </w:p>
+    <w:p>
+      <w:pPr>
+        <w:pStyle w:val="Code"/>
+      </w:pPr>
+      <w:r>
+        <w:t xml:space="preserve">   list(‘*.pas’, fp);</w:t>
+      </w:r>
+    </w:p>
+    <w:p>
+      <w:pPr>
+        <w:pStyle w:val="Code"/>
+      </w:pPr>
+      <w:r>
+        <w:t xml:space="preserve">   while fp &lt;&gt; nil do begin</w:t>
+      </w:r>
+    </w:p>
+    <w:p>
+      <w:pPr>
+        <w:pStyle w:val="Code"/>
+      </w:pPr>
+    </w:p>
+    <w:p>
+      <w:pPr>
+        <w:pStyle w:val="Code"/>
+      </w:pPr>
+      <w:r>
+        <w:t xml:space="preserve">      writeln(fp^.name);</w:t>
+      </w:r>
+    </w:p>
+    <w:p>
+      <w:pPr>
+        <w:pStyle w:val="Code"/>
+      </w:pPr>
+      <w:r>
+        <w:t xml:space="preserve">      fp := fp^.next</w:t>
+      </w:r>
+    </w:p>
+    <w:p>
+      <w:pPr>
+        <w:pStyle w:val="Code"/>
+      </w:pPr>
+    </w:p>
+    <w:p>
+      <w:pPr>
+        <w:pStyle w:val="Code"/>
+      </w:pPr>
+      <w:r>
+        <w:t xml:space="preserve">   end</w:t>
+      </w:r>
+    </w:p>
+    <w:p>
+      <w:pPr>
+        <w:pStyle w:val="Code"/>
+      </w:pPr>
+    </w:p>
+    <w:p>
+      <w:pPr>
+        <w:pStyle w:val="Code"/>
+      </w:pPr>
+      <w:r>
+        <w:t>end.</w:t>
+      </w:r>
+    </w:p>
+    <w:p>
+      <w:pPr>
+        <w:pStyle w:val="Code"/>
+      </w:pPr>
+    </w:p>
+    <w:p>
+      <w:r>
+        <w:t>To allow the program to see the definitions, the module used must have a local Pascaline file:</w:t>
+      </w:r>
+    </w:p>
+    <w:p>
+      <w:r>
+        <w:t>services.pas</w:t>
+      </w:r>
+    </w:p>
+    <w:p>
+      <w:r>
+        <w:t>However, it is empty and has no procedures or functions in it.</w:t>
+      </w:r>
+    </w:p>
+    <w:p>
+      <w:r>
+        <w:t>The module used should not be included (as normal modules are) in the input deck for pint (usually created for you by the P6 script). It will not harm anything, but it will do nothing and will take up space. All the functions in the module will be redirected to the externals handling in pint.pas.</w:t>
+      </w:r>
+    </w:p>
+    <w:p>
+      <w:r>
+        <w:t>The joins statement can be equally used to access externals. The above program using this method is:</w:t>
+      </w:r>
+    </w:p>
+    <w:p>
+      <w:pPr>
+        <w:pStyle w:val="Code"/>
+      </w:pPr>
+      <w:r>
+        <w:t>program dir(output);</w:t>
+      </w:r>
+    </w:p>
+    <w:p>
+      <w:pPr>
+        <w:pStyle w:val="Code"/>
+      </w:pPr>
+    </w:p>
+    <w:p>
+      <w:pPr>
+        <w:pStyle w:val="Code"/>
+      </w:pPr>
+      <w:r>
+        <w:t>joins</w:t>
+      </w:r>
+      <w:r>
+        <w:t xml:space="preserve"> services;</w:t>
+      </w:r>
+    </w:p>
+    <w:p>
+      <w:pPr>
+        <w:pStyle w:val="Code"/>
+      </w:pPr>
+    </w:p>
+    <w:p>
+      <w:pPr>
+        <w:pStyle w:val="Code"/>
+      </w:pPr>
+      <w:r>
+        <w:lastRenderedPageBreak/>
+        <w:t xml:space="preserve">var fp: </w:t>
+      </w:r>
+      <w:r>
+        <w:t>services.</w:t>
+      </w:r>
+      <w:r>
+        <w:t>filptr;</w:t>
+      </w:r>
+    </w:p>
+    <w:p>
+      <w:pPr>
+        <w:pStyle w:val="Code"/>
+      </w:pPr>
+    </w:p>
+    <w:p>
+      <w:pPr>
+        <w:pStyle w:val="Code"/>
+      </w:pPr>
+      <w:r>
+        <w:t>begin</w:t>
+      </w:r>
+    </w:p>
+    <w:p>
+      <w:pPr>
+        <w:pStyle w:val="Code"/>
+      </w:pPr>
+    </w:p>
+    <w:p>
+      <w:pPr>
+        <w:pStyle w:val="Code"/>
+      </w:pPr>
+      <w:r>
+        <w:t xml:space="preserve">   </w:t>
+      </w:r>
+      <w:r>
+        <w:t>services.</w:t>
+      </w:r>
+      <w:r>
+        <w:t>list(‘*.pas’, fp);</w:t>
+      </w:r>
+    </w:p>
+    <w:p>
+      <w:pPr>
+        <w:pStyle w:val="Code"/>
+      </w:pPr>
+      <w:r>
+        <w:t xml:space="preserve">   while fp &lt;&gt; nil do begin</w:t>
+      </w:r>
+    </w:p>
+    <w:p>
+      <w:pPr>
+        <w:pStyle w:val="Code"/>
+      </w:pPr>
+    </w:p>
+    <w:p>
+      <w:pPr>
+        <w:pStyle w:val="Code"/>
+      </w:pPr>
+      <w:r>
+        <w:t xml:space="preserve">      writeln(fp^.name);</w:t>
+      </w:r>
+    </w:p>
+    <w:p>
+      <w:pPr>
+        <w:pStyle w:val="Code"/>
+      </w:pPr>
+      <w:r>
+        <w:t xml:space="preserve">      fp := fp^.next</w:t>
+      </w:r>
+    </w:p>
+    <w:p>
+      <w:pPr>
+        <w:pStyle w:val="Code"/>
+      </w:pPr>
+    </w:p>
+    <w:p>
+      <w:pPr>
+        <w:pStyle w:val="Code"/>
+      </w:pPr>
+      <w:r>
+        <w:t xml:space="preserve">   end</w:t>
+      </w:r>
+    </w:p>
+    <w:p>
+      <w:pPr>
+        <w:pStyle w:val="Code"/>
+      </w:pPr>
+    </w:p>
+    <w:p>
+      <w:pPr>
+        <w:pStyle w:val="Code"/>
+      </w:pPr>
+      <w:r>
+        <w:t>end.</w:t>
       </w:r>
     </w:p>
     <w:p>
@@ -15965,6 +16634,7 @@
     <w:p/>
     <w:p>
       <w:r>
+        <w:lastRenderedPageBreak/>
         <w:t>The configure script will take the preconfigured versions of the p</w:t>
       </w:r>
       <w:r>
@@ -16282,7 +16952,6 @@
     </w:p>
     <w:p>
       <w:r>
-        <w:lastRenderedPageBreak/>
         <w:t>This option can appear anywhere a normal comment can. The first character of the comment MUST be "$". This is followed by any number if option switches separated by ",". If the option end with "+", it means to turn it on. If the option ends with "-", it means turn it off.</w:t>
       </w:r>
     </w:p>
@@ -54694,7 +55363,7 @@
               <w:noProof/>
               <w:color w:val="FFFFFF" w:themeColor="background1"/>
             </w:rPr>
-            <w:t>106</w:t>
+            <w:t>14</w:t>
           </w:r>
           <w:r>
             <w:rPr>
@@ -54781,7 +55450,7 @@
               <w:noProof/>
               <w:color w:val="FFFFFF" w:themeColor="background1"/>
             </w:rPr>
-            <w:t>105</w:t>
+            <w:t>13</w:t>
           </w:r>
           <w:r>
             <w:rPr>
@@ -55082,7 +55751,6 @@
             <w:calendar w:val="gregorian"/>
           </w:date>
         </w:sdtPr>
-        <w:sdtEndPr/>
         <w:sdtContent>
           <w:tc>
             <w:tcPr>
@@ -55196,7 +55864,6 @@
             <w:calendar w:val="gregorian"/>
           </w:date>
         </w:sdtPr>
-        <w:sdtEndPr/>
         <w:sdtContent>
           <w:tc>
             <w:tcPr>
@@ -67996,7 +68663,7 @@
 </file>
 
 <file path=customXml/itemProps2.xml><?xml version="1.0" encoding="utf-8"?>
-<ds:datastoreItem xmlns:ds="http://schemas.openxmlformats.org/officeDocument/2006/customXml" ds:itemID="{F26105CB-8B29-4739-BD44-4234EE212A47}">
+<ds:datastoreItem xmlns:ds="http://schemas.openxmlformats.org/officeDocument/2006/customXml" ds:itemID="{CF4A660E-1347-416D-98EA-15484763A0F1}">
   <ds:schemaRefs>
     <ds:schemaRef ds:uri="http://schemas.openxmlformats.org/officeDocument/2006/bibliography"/>
   </ds:schemaRefs>

</xml_diff>